<commit_message>
doc: doc updated phase 1
</commit_message>
<xml_diff>
--- a/Fase 1/Evidencias individuales/Veliz_Matias_1.1_APT122_AutoevaluacionCompetenciasFase1.docx
+++ b/Fase 1/Evidencias individuales/Veliz_Matias_1.1_APT122_AutoevaluacionCompetenciasFase1.docx
@@ -1436,6 +1436,16 @@
                 <w:szCs w:val="18"/>
               </w:rPr>
             </w:pPr>
+            <w:r>
+              <w:rPr>
+                <w:rFonts w:cstheme="minorHAnsi"/>
+                <w:b/>
+                <w:bCs/>
+                <w:sz w:val="18"/>
+                <w:szCs w:val="18"/>
+              </w:rPr>
+              <w:t>Desde Programación Web se enseña el uso de entornos y ambientes de desarrollo, y se refuerza aún más en Calidad del Software</w:t>
+            </w:r>
           </w:p>
         </w:tc>
       </w:tr>
@@ -1590,6 +1600,16 @@
                 <w:szCs w:val="18"/>
               </w:rPr>
             </w:pPr>
+            <w:r>
+              <w:rPr>
+                <w:rFonts w:cstheme="minorHAnsi"/>
+                <w:b/>
+                <w:bCs/>
+                <w:sz w:val="18"/>
+                <w:szCs w:val="18"/>
+              </w:rPr>
+              <w:t>Se enseña lógica de programación desde el primer semestre, si bien se necesita aprendizaje autodidacta, Duoc entrega buenas bases</w:t>
+            </w:r>
           </w:p>
         </w:tc>
       </w:tr>
@@ -1742,6 +1762,16 @@
                 <w:szCs w:val="18"/>
               </w:rPr>
             </w:pPr>
+            <w:r>
+              <w:rPr>
+                <w:rFonts w:cstheme="minorHAnsi"/>
+                <w:b/>
+                <w:bCs/>
+                <w:sz w:val="18"/>
+                <w:szCs w:val="18"/>
+              </w:rPr>
+              <w:t>Esto es por preferencia, modelado de datos no es mi fuerte, pero la malla de Duoc permite aprenderlo bien</w:t>
+            </w:r>
           </w:p>
         </w:tc>
       </w:tr>
@@ -1894,6 +1924,16 @@
                 <w:szCs w:val="18"/>
               </w:rPr>
             </w:pPr>
+            <w:r>
+              <w:rPr>
+                <w:rFonts w:cstheme="minorHAnsi"/>
+                <w:b/>
+                <w:bCs/>
+                <w:sz w:val="18"/>
+                <w:szCs w:val="18"/>
+              </w:rPr>
+              <w:t>De misa preferidos, se enseñan buenas bases como patrones de arquitectura y diseño, un área importante en el ámbito laboral</w:t>
+            </w:r>
           </w:p>
         </w:tc>
       </w:tr>
@@ -2046,6 +2086,16 @@
                 <w:szCs w:val="18"/>
               </w:rPr>
             </w:pPr>
+            <w:r>
+              <w:rPr>
+                <w:rFonts w:cstheme="minorHAnsi"/>
+                <w:b/>
+                <w:bCs/>
+                <w:sz w:val="18"/>
+                <w:szCs w:val="18"/>
+              </w:rPr>
+              <w:t>Dominio regular, esto debido a que se logra ver en alto nivel en Seguridad de Sistemas Informáticos, pero es una de las áreas más importante en 2025 en adelante, se debería enfatizar más</w:t>
+            </w:r>
           </w:p>
         </w:tc>
       </w:tr>
@@ -2198,6 +2248,16 @@
                 <w:szCs w:val="18"/>
               </w:rPr>
             </w:pPr>
+            <w:r>
+              <w:rPr>
+                <w:rFonts w:cstheme="minorHAnsi"/>
+                <w:b/>
+                <w:bCs/>
+                <w:sz w:val="18"/>
+                <w:szCs w:val="18"/>
+              </w:rPr>
+              <w:t>Bastante dominio, durante toda la carrera se gestiona proyectos y el trabajo en equipo</w:t>
+            </w:r>
           </w:p>
         </w:tc>
       </w:tr>
@@ -2350,6 +2410,16 @@
                 <w:szCs w:val="18"/>
               </w:rPr>
             </w:pPr>
+            <w:r>
+              <w:rPr>
+                <w:rFonts w:cstheme="minorHAnsi"/>
+                <w:b/>
+                <w:bCs/>
+                <w:sz w:val="18"/>
+                <w:szCs w:val="18"/>
+              </w:rPr>
+              <w:t>Se estimula bastante en el quinto semestre, se debería enfatizar más</w:t>
+            </w:r>
           </w:p>
         </w:tc>
       </w:tr>
@@ -2502,6 +2572,16 @@
                 <w:szCs w:val="18"/>
               </w:rPr>
             </w:pPr>
+            <w:r>
+              <w:rPr>
+                <w:rFonts w:cstheme="minorHAnsi"/>
+                <w:b/>
+                <w:bCs/>
+                <w:sz w:val="18"/>
+                <w:szCs w:val="18"/>
+              </w:rPr>
+              <w:t>Me gusta esta área, Duoc con los primeros semestres trabaja estos puntos que ayudan en el área laboral</w:t>
+            </w:r>
           </w:p>
         </w:tc>
       </w:tr>
@@ -8643,6 +8723,7 @@
   <w:style w:type="character" w:default="1" w:styleId="Fuentedeprrafopredeter">
     <w:name w:val="Default Paragraph Font"/>
     <w:uiPriority w:val="1"/>
+    <w:semiHidden/>
     <w:unhideWhenUsed/>
   </w:style>
   <w:style w:type="table" w:default="1" w:styleId="Tablanormal">
@@ -9943,6 +10024,25 @@
 </file>
 
 <file path=customXml/item1.xml><?xml version="1.0" encoding="utf-8"?>
+<b:Sources xmlns:b="http://schemas.openxmlformats.org/officeDocument/2006/bibliography" xmlns="http://schemas.openxmlformats.org/officeDocument/2006/bibliography" SelectedStyle="\APASixthEditionOfficeOnline.xsl" StyleName="APA" Version="6"/>
+</file>
+
+<file path=customXml/item2.xml><?xml version="1.0" encoding="utf-8"?>
+<?mso-contentType ?>
+<FormTemplates xmlns="http://schemas.microsoft.com/sharepoint/v3/contenttype/forms">
+  <Display>DocumentLibraryForm</Display>
+  <Edit>DocumentLibraryForm</Edit>
+  <New>DocumentLibraryForm</New>
+</FormTemplates>
+</file>
+
+<file path=customXml/item3.xml><?xml version="1.0" encoding="utf-8"?>
+<p:properties xmlns:p="http://schemas.microsoft.com/office/2006/metadata/properties" xmlns:xsi="http://www.w3.org/2001/XMLSchema-instance" xmlns:pc="http://schemas.microsoft.com/office/infopath/2007/PartnerControls">
+  <documentManagement/>
+</p:properties>
+</file>
+
+<file path=customXml/item4.xml><?xml version="1.0" encoding="utf-8"?>
 <ct:contentTypeSchema xmlns:ct="http://schemas.microsoft.com/office/2006/metadata/contentType" xmlns:ma="http://schemas.microsoft.com/office/2006/metadata/properties/metaAttributes" ct:_="" ma:_="" ma:contentTypeName="Documento" ma:contentTypeID="0x010100E96778489EE7714D8BD12CC105EB918B" ma:contentTypeVersion="2" ma:contentTypeDescription="Crear nuevo documento." ma:contentTypeScope="" ma:versionID="416c5c7ae9b5d54d83875cd3c65194e3">
   <xsd:schema xmlns:xsd="http://www.w3.org/2001/XMLSchema" xmlns:xs="http://www.w3.org/2001/XMLSchema" xmlns:p="http://schemas.microsoft.com/office/2006/metadata/properties" xmlns:ns2="126e8a1c-9ea9-435a-ac89-d06c80d62e30" targetNamespace="http://schemas.microsoft.com/office/2006/metadata/properties" ma:root="true" ma:fieldsID="70a237c842677bd850644f8595079f5e" ns2:_="">
     <xsd:import namespace="126e8a1c-9ea9-435a-ac89-d06c80d62e30"/>
@@ -10074,26 +10174,32 @@
 </ct:contentTypeSchema>
 </file>
 
-<file path=customXml/item2.xml><?xml version="1.0" encoding="utf-8"?>
-<p:properties xmlns:p="http://schemas.microsoft.com/office/2006/metadata/properties" xmlns:xsi="http://www.w3.org/2001/XMLSchema-instance" xmlns:pc="http://schemas.microsoft.com/office/infopath/2007/PartnerControls">
-  <documentManagement/>
-</p:properties>
+<file path=customXml/itemProps1.xml><?xml version="1.0" encoding="utf-8"?>
+<ds:datastoreItem xmlns:ds="http://schemas.openxmlformats.org/officeDocument/2006/customXml" ds:itemID="{6E8A10B9-B765-4F0B-A47F-7CB788CD8F65}">
+  <ds:schemaRefs>
+    <ds:schemaRef ds:uri="http://schemas.openxmlformats.org/officeDocument/2006/bibliography"/>
+  </ds:schemaRefs>
+</ds:datastoreItem>
 </file>
 
-<file path=customXml/item3.xml><?xml version="1.0" encoding="utf-8"?>
-<?mso-contentType ?>
-<FormTemplates xmlns="http://schemas.microsoft.com/sharepoint/v3/contenttype/forms">
-  <Display>DocumentLibraryForm</Display>
-  <Edit>DocumentLibraryForm</Edit>
-  <New>DocumentLibraryForm</New>
-</FormTemplates>
+<file path=customXml/itemProps2.xml><?xml version="1.0" encoding="utf-8"?>
+<ds:datastoreItem xmlns:ds="http://schemas.openxmlformats.org/officeDocument/2006/customXml" ds:itemID="{DABAA964-10BA-4DBC-ABF2-CDEAC0FAF7AA}">
+  <ds:schemaRefs>
+    <ds:schemaRef ds:uri="http://schemas.microsoft.com/sharepoint/v3/contenttype/forms"/>
+  </ds:schemaRefs>
+</ds:datastoreItem>
 </file>
 
-<file path=customXml/item4.xml><?xml version="1.0" encoding="utf-8"?>
-<b:Sources xmlns:b="http://schemas.openxmlformats.org/officeDocument/2006/bibliography" xmlns="http://schemas.openxmlformats.org/officeDocument/2006/bibliography" SelectedStyle="\APASixthEditionOfficeOnline.xsl" StyleName="APA" Version="6"/>
+<file path=customXml/itemProps3.xml><?xml version="1.0" encoding="utf-8"?>
+<ds:datastoreItem xmlns:ds="http://schemas.openxmlformats.org/officeDocument/2006/customXml" ds:itemID="{5F1783E3-BA1C-4CA3-8E32-C9B378BBED03}">
+  <ds:schemaRefs>
+    <ds:schemaRef ds:uri="http://schemas.microsoft.com/office/2006/metadata/properties"/>
+    <ds:schemaRef ds:uri="http://schemas.microsoft.com/office/infopath/2007/PartnerControls"/>
+  </ds:schemaRefs>
+</ds:datastoreItem>
 </file>
 
-<file path=customXml/itemProps1.xml><?xml version="1.0" encoding="utf-8"?>
+<file path=customXml/itemProps4.xml><?xml version="1.0" encoding="utf-8"?>
 <ds:datastoreItem xmlns:ds="http://schemas.openxmlformats.org/officeDocument/2006/customXml" ds:itemID="{767CD2D5-7A6C-47C3-9B54-C4225C74DD0B}">
   <ds:schemaRefs>
     <ds:schemaRef ds:uri="http://schemas.microsoft.com/office/2006/metadata/contentType"/>
@@ -10109,29 +10215,4 @@
     <ds:schemaRef ds:uri="http://schemas.microsoft.com/internal/obd"/>
   </ds:schemaRefs>
 </ds:datastoreItem>
-</file>
-
-<file path=customXml/itemProps2.xml><?xml version="1.0" encoding="utf-8"?>
-<ds:datastoreItem xmlns:ds="http://schemas.openxmlformats.org/officeDocument/2006/customXml" ds:itemID="{5F1783E3-BA1C-4CA3-8E32-C9B378BBED03}">
-  <ds:schemaRefs>
-    <ds:schemaRef ds:uri="http://schemas.microsoft.com/office/2006/metadata/properties"/>
-    <ds:schemaRef ds:uri="http://schemas.microsoft.com/office/infopath/2007/PartnerControls"/>
-  </ds:schemaRefs>
-</ds:datastoreItem>
-</file>
-
-<file path=customXml/itemProps3.xml><?xml version="1.0" encoding="utf-8"?>
-<ds:datastoreItem xmlns:ds="http://schemas.openxmlformats.org/officeDocument/2006/customXml" ds:itemID="{DABAA964-10BA-4DBC-ABF2-CDEAC0FAF7AA}">
-  <ds:schemaRefs>
-    <ds:schemaRef ds:uri="http://schemas.microsoft.com/sharepoint/v3/contenttype/forms"/>
-  </ds:schemaRefs>
-</ds:datastoreItem>
-</file>
-
-<file path=customXml/itemProps4.xml><?xml version="1.0" encoding="utf-8"?>
-<ds:datastoreItem xmlns:ds="http://schemas.openxmlformats.org/officeDocument/2006/customXml" ds:itemID="{6E8A10B9-B765-4F0B-A47F-7CB788CD8F65}">
-  <ds:schemaRefs>
-    <ds:schemaRef ds:uri="http://schemas.openxmlformats.org/officeDocument/2006/bibliography"/>
-  </ds:schemaRefs>
-</ds:datastoreItem>
 </file>
</xml_diff>